<commit_message>
Änderungen am Protokoll vom 6. November durchgeführt.
</commit_message>
<xml_diff>
--- a/protokolle/besprechungen/Besprechungsprotokoll SimpleQ_2018_11_06.docx
+++ b/protokolle/besprechungen/Besprechungsprotokoll SimpleQ_2018_11_06.docx
@@ -61,8 +61,6 @@
       <w:r>
         <w:t>15</w:t>
       </w:r>
-      <w:bookmarkStart w:id="0" w:name="_GoBack"/>
-      <w:bookmarkEnd w:id="0"/>
       <w:r>
         <w:t xml:space="preserve"> – </w:t>
       </w:r>
@@ -210,6 +208,11 @@
       <w:r>
         <w:t>Mit einer kleinen Live-Demo auf einem Android Gerät wurden die neuen Fragearten präsentiert. Diese sind nun vollständig. Es wurde angemerkt, dass die Likert-Skalen und die Checkboxen einen kleinen Abstand vom Rand des Geräts bekommen sollen.</w:t>
       </w:r>
+      <w:r>
+        <w:t xml:space="preserve"> Außerdem soll, falls die entsprechende Selektierung der Checkboxliste geändert wird, die passende Checkbox markiert werden.</w:t>
+      </w:r>
+      <w:bookmarkStart w:id="0" w:name="_GoBack"/>
+      <w:bookmarkEnd w:id="0"/>
     </w:p>
     <w:p>
       <w:pPr>
@@ -776,6 +779,7 @@
         <w:dataBinding w:prefixMappings="xmlns:ns0='http://purl.org/dc/elements/1.1/' xmlns:ns1='http://schemas.openxmlformats.org/package/2006/metadata/core-properties' " w:xpath="/ns1:coreProperties[1]/ns0:creator[1]" w:storeItemID="{6C3C8BC8-F283-45AE-878A-BAB7291924A1}"/>
         <w:text/>
       </w:sdtPr>
+      <w:sdtEndPr/>
       <w:sdtContent>
         <w:r>
           <w:rPr>
@@ -2640,7 +2644,7 @@
 </file>
 
 <file path=customXml/itemProps1.xml><?xml version="1.0" encoding="utf-8"?>
-<ds:datastoreItem xmlns:ds="http://schemas.openxmlformats.org/officeDocument/2006/customXml" ds:itemID="{5938EB8F-3D27-4BB7-BC92-3D36C21E3949}">
+<ds:datastoreItem xmlns:ds="http://schemas.openxmlformats.org/officeDocument/2006/customXml" ds:itemID="{CF5CC43A-03EE-4F88-BBB4-99725644DCBC}">
   <ds:schemaRefs>
     <ds:schemaRef ds:uri="http://schemas.openxmlformats.org/officeDocument/2006/bibliography"/>
   </ds:schemaRefs>

</xml_diff>